<commit_message>
Added Activity #9 solution.
</commit_message>
<xml_diff>
--- a/In_Class_Activities/Activity_9.docx
+++ b/In_Class_Activities/Activity_9.docx
@@ -57,23 +57,7 @@
             <w:sz w:val="34"/>
             <w:szCs w:val="34"/>
           </w:rPr>
-          <w:t>first p</w:t>
-        </w:r>
-        <w:r>
-          <w:rPr>
-            <w:rStyle w:val="Hyperlink"/>
-            <w:sz w:val="34"/>
-            <w:szCs w:val="34"/>
-          </w:rPr>
-          <w:t>a</w:t>
-        </w:r>
-        <w:r>
-          <w:rPr>
-            <w:rStyle w:val="Hyperlink"/>
-            <w:sz w:val="34"/>
-            <w:szCs w:val="34"/>
-          </w:rPr>
-          <w:t>ge</w:t>
+          <w:t>first page</w:t>
         </w:r>
       </w:hyperlink>
       <w:r>
@@ -221,14 +205,7 @@
           <w:sz w:val="34"/>
           <w:szCs w:val="34"/>
         </w:rPr>
-        <w:t xml:space="preserve"> = </w:t>
-      </w:r>
-      <w:r>
-        <w:rPr>
-          <w:sz w:val="34"/>
-          <w:szCs w:val="34"/>
-        </w:rPr>
-        <w:t>(int (</w:t>
+        <w:t xml:space="preserve"> = (int (</w:t>
       </w:r>
       <w:proofErr w:type="spellStart"/>
       <w:r>
@@ -352,30 +329,14 @@
           <w:sz w:val="34"/>
           <w:szCs w:val="34"/>
         </w:rPr>
-        <w:t xml:space="preserve">For loop: </w:t>
-      </w:r>
-      <w:proofErr w:type="gramStart"/>
-      <w:r>
-        <w:rPr>
-          <w:sz w:val="34"/>
-          <w:szCs w:val="34"/>
-        </w:rPr>
-        <w:t>a</w:t>
-      </w:r>
-      <w:r>
-        <w:rPr>
-          <w:sz w:val="34"/>
-          <w:szCs w:val="34"/>
-        </w:rPr>
-        <w:t>s long as</w:t>
-      </w:r>
-      <w:proofErr w:type="gramEnd"/>
-      <w:r>
-        <w:rPr>
-          <w:sz w:val="34"/>
-          <w:szCs w:val="34"/>
-        </w:rPr>
-        <w:t xml:space="preserve"> </w:t>
+        <w:t>For loop: a</w:t>
+      </w:r>
+      <w:r>
+        <w:rPr>
+          <w:sz w:val="34"/>
+          <w:szCs w:val="34"/>
+        </w:rPr>
+        <w:t xml:space="preserve">s long as </w:t>
       </w:r>
       <w:proofErr w:type="spellStart"/>
       <w:r>
@@ -391,14 +352,7 @@
           <w:sz w:val="34"/>
           <w:szCs w:val="34"/>
         </w:rPr>
-        <w:t xml:space="preserve"> </w:t>
-      </w:r>
-      <w:r>
-        <w:rPr>
-          <w:sz w:val="34"/>
-          <w:szCs w:val="34"/>
-        </w:rPr>
-        <w:t>&gt;</w:t>
+        <w:t xml:space="preserve"> &lt; </w:t>
       </w:r>
       <w:r>
         <w:rPr>

</xml_diff>